<commit_message>
Mise à jours qualité et calcul
Signed-off-by: zied99 <ziedici@gmail.Com>
</commit_message>
<xml_diff>
--- a/Gestion de projet/PAQL/Fiche de mesure de la qualité/Efficacité.docx
+++ b/Gestion de projet/PAQL/Fiche de mesure de la qualité/Efficacité.docx
@@ -234,7 +234,7 @@
               <w:ind w:left="360"/>
             </w:pPr>
             <w:r>
-              <w:t> </w:t>
+              <w:t>0 </w:t>
             </w:r>
           </w:p>
         </w:tc>
@@ -249,7 +249,7 @@
               <w:ind w:left="360"/>
             </w:pPr>
             <w:r>
-              <w:t> </w:t>
+              <w:t> 0.5</w:t>
             </w:r>
           </w:p>
         </w:tc>
@@ -264,7 +264,7 @@
               <w:ind w:left="360"/>
             </w:pPr>
             <w:r>
-              <w:t> </w:t>
+              <w:t> 1</w:t>
             </w:r>
           </w:p>
         </w:tc>
@@ -330,7 +330,7 @@
               <w:ind w:left="360"/>
             </w:pPr>
             <w:r>
-              <w:t> </w:t>
+              <w:t> 0</w:t>
             </w:r>
           </w:p>
         </w:tc>
@@ -345,7 +345,7 @@
               <w:ind w:left="360"/>
             </w:pPr>
             <w:r>
-              <w:t> </w:t>
+              <w:t> 0.5</w:t>
             </w:r>
           </w:p>
         </w:tc>
@@ -360,7 +360,7 @@
               <w:ind w:left="360"/>
             </w:pPr>
             <w:r>
-              <w:t> </w:t>
+              <w:t>1 </w:t>
             </w:r>
           </w:p>
         </w:tc>
@@ -426,7 +426,7 @@
               <w:ind w:left="360"/>
             </w:pPr>
             <w:r>
-              <w:t> </w:t>
+              <w:t> 0</w:t>
             </w:r>
           </w:p>
         </w:tc>
@@ -441,7 +441,7 @@
               <w:ind w:left="360"/>
             </w:pPr>
             <w:r>
-              <w:t> </w:t>
+              <w:t> 0.5</w:t>
             </w:r>
           </w:p>
         </w:tc>
@@ -456,7 +456,7 @@
               <w:ind w:left="360"/>
             </w:pPr>
             <w:r>
-              <w:t> </w:t>
+              <w:t>1</w:t>
             </w:r>
           </w:p>
         </w:tc>
@@ -515,15 +515,16 @@
         <w:tc>
           <w:tcPr>
             <w:tcW w:w="1486" w:type="dxa"/>
-            <w:noWrap/>
-            <w:hideMark/>
-          </w:tcPr>
-          <w:p>
-            <w:pPr>
-              <w:ind w:left="360"/>
-            </w:pPr>
-            <w:r>
-              <w:t> </w:t>
+            <w:shd w:val="clear" w:color="auto" w:fill="00B0F0"/>
+            <w:noWrap/>
+            <w:hideMark/>
+          </w:tcPr>
+          <w:p>
+            <w:pPr>
+              <w:ind w:left="360"/>
+            </w:pPr>
+            <w:r>
+              <w:t> 50%</w:t>
             </w:r>
           </w:p>
         </w:tc>
@@ -1078,13 +1079,8 @@
               <w:ind w:left="360"/>
             </w:pPr>
             <w:r>
-              <w:t xml:space="preserve">2 coupes par les </w:t>
-            </w:r>
-            <w:proofErr w:type="spellStart"/>
-            <w:r>
-              <w:t>sliders</w:t>
-            </w:r>
-            <w:proofErr w:type="spellEnd"/>
+              <w:t>2 coupes par les sliders</w:t>
+            </w:r>
           </w:p>
         </w:tc>
         <w:tc>
@@ -1563,13 +1559,8 @@
               <w:ind w:left="360"/>
             </w:pPr>
             <w:r>
-              <w:t xml:space="preserve">Division par </w:t>
-            </w:r>
-            <w:proofErr w:type="spellStart"/>
-            <w:r>
-              <w:t>zero</w:t>
-            </w:r>
-            <w:proofErr w:type="spellEnd"/>
+              <w:t>Division par zero</w:t>
+            </w:r>
           </w:p>
         </w:tc>
         <w:tc>
@@ -1662,13 +1653,8 @@
               <w:ind w:left="360"/>
             </w:pPr>
             <w:r>
-              <w:t>.</w:t>
-            </w:r>
-            <w:proofErr w:type="spellStart"/>
-            <w:r>
-              <w:t>Rar</w:t>
-            </w:r>
-            <w:proofErr w:type="spellEnd"/>
+              <w:t>.Rar</w:t>
+            </w:r>
           </w:p>
         </w:tc>
         <w:tc>
@@ -2899,7 +2885,6 @@
                 <w:color w:val="FF0000"/>
               </w:rPr>
             </w:pPr>
-            <w:bookmarkStart w:id="0" w:name="_GoBack" w:colFirst="10" w:colLast="10"/>
             <w:r>
               <w:rPr>
                 <w:b/>
@@ -2935,6 +2920,9 @@
                 <w:tab w:val="left" w:pos="1650"/>
               </w:tabs>
             </w:pPr>
+            <w:r>
+              <w:t>50%</w:t>
+            </w:r>
           </w:p>
         </w:tc>
         <w:tc>
@@ -3048,214 +3036,6 @@
                 <w:szCs w:val="24"/>
               </w:rPr>
             </w:pPr>
-          </w:p>
-        </w:tc>
-      </w:tr>
-      <w:bookmarkEnd w:id="0"/>
-      <w:tr>
-        <w:trPr>
-          <w:trHeight w:val="299"/>
-        </w:trPr>
-        <w:tc>
-          <w:tcPr>
-            <w:tcW w:w="1112" w:type="dxa"/>
-            <w:noWrap/>
-            <w:hideMark/>
-          </w:tcPr>
-          <w:p>
-            <w:pPr>
-              <w:tabs>
-                <w:tab w:val="left" w:pos="1650"/>
-              </w:tabs>
-            </w:pPr>
-          </w:p>
-        </w:tc>
-        <w:tc>
-          <w:tcPr>
-            <w:tcW w:w="3119" w:type="dxa"/>
-            <w:gridSpan w:val="2"/>
-            <w:noWrap/>
-            <w:hideMark/>
-          </w:tcPr>
-          <w:p>
-            <w:pPr>
-              <w:tabs>
-                <w:tab w:val="left" w:pos="1650"/>
-              </w:tabs>
-            </w:pPr>
-            <w:r>
-              <w:t>Note I/E</w:t>
-            </w:r>
-          </w:p>
-        </w:tc>
-        <w:tc>
-          <w:tcPr>
-            <w:tcW w:w="730" w:type="dxa"/>
-            <w:noWrap/>
-            <w:hideMark/>
-          </w:tcPr>
-          <w:p>
-            <w:pPr>
-              <w:tabs>
-                <w:tab w:val="left" w:pos="1650"/>
-              </w:tabs>
-            </w:pPr>
-            <w:r>
-              <w:t> </w:t>
-            </w:r>
-          </w:p>
-        </w:tc>
-        <w:tc>
-          <w:tcPr>
-            <w:tcW w:w="709" w:type="dxa"/>
-          </w:tcPr>
-          <w:p>
-            <w:pPr>
-              <w:tabs>
-                <w:tab w:val="left" w:pos="1650"/>
-              </w:tabs>
-            </w:pPr>
-            <w:r>
-              <w:t> </w:t>
-            </w:r>
-          </w:p>
-        </w:tc>
-        <w:tc>
-          <w:tcPr>
-            <w:tcW w:w="567" w:type="dxa"/>
-          </w:tcPr>
-          <w:p>
-            <w:pPr>
-              <w:tabs>
-                <w:tab w:val="left" w:pos="1650"/>
-              </w:tabs>
-            </w:pPr>
-            <w:r>
-              <w:t> </w:t>
-            </w:r>
-          </w:p>
-        </w:tc>
-        <w:tc>
-          <w:tcPr>
-            <w:tcW w:w="709" w:type="dxa"/>
-          </w:tcPr>
-          <w:p>
-            <w:pPr>
-              <w:tabs>
-                <w:tab w:val="left" w:pos="1650"/>
-              </w:tabs>
-            </w:pPr>
-            <w:r>
-              <w:t> </w:t>
-            </w:r>
-          </w:p>
-        </w:tc>
-        <w:tc>
-          <w:tcPr>
-            <w:tcW w:w="710" w:type="dxa"/>
-          </w:tcPr>
-          <w:p>
-            <w:pPr>
-              <w:tabs>
-                <w:tab w:val="left" w:pos="1650"/>
-              </w:tabs>
-            </w:pPr>
-            <w:r>
-              <w:t> </w:t>
-            </w:r>
-          </w:p>
-        </w:tc>
-        <w:tc>
-          <w:tcPr>
-            <w:tcW w:w="850" w:type="dxa"/>
-          </w:tcPr>
-          <w:p>
-            <w:pPr>
-              <w:tabs>
-                <w:tab w:val="left" w:pos="1650"/>
-              </w:tabs>
-            </w:pPr>
-            <w:r>
-              <w:t> </w:t>
-            </w:r>
-          </w:p>
-        </w:tc>
-        <w:tc>
-          <w:tcPr>
-            <w:tcW w:w="850" w:type="dxa"/>
-          </w:tcPr>
-          <w:p>
-            <w:pPr>
-              <w:tabs>
-                <w:tab w:val="left" w:pos="1650"/>
-              </w:tabs>
-            </w:pPr>
-            <w:r>
-              <w:t> </w:t>
-            </w:r>
-          </w:p>
-        </w:tc>
-        <w:tc>
-          <w:tcPr>
-            <w:tcW w:w="709" w:type="dxa"/>
-          </w:tcPr>
-          <w:p>
-            <w:pPr>
-              <w:tabs>
-                <w:tab w:val="left" w:pos="1650"/>
-              </w:tabs>
-            </w:pPr>
-            <w:r>
-              <w:t> </w:t>
-            </w:r>
-          </w:p>
-        </w:tc>
-        <w:tc>
-          <w:tcPr>
-            <w:tcW w:w="701" w:type="dxa"/>
-          </w:tcPr>
-          <w:p>
-            <w:pPr>
-              <w:tabs>
-                <w:tab w:val="left" w:pos="1650"/>
-              </w:tabs>
-              <w:rPr>
-                <w:sz w:val="24"/>
-                <w:szCs w:val="24"/>
-              </w:rPr>
-            </w:pPr>
-            <w:r>
-              <w:rPr>
-                <w:sz w:val="24"/>
-                <w:szCs w:val="24"/>
-              </w:rPr>
-              <w:t> </w:t>
-            </w:r>
-          </w:p>
-        </w:tc>
-        <w:tc>
-          <w:tcPr>
-            <w:tcW w:w="575" w:type="dxa"/>
-            <w:noWrap/>
-            <w:hideMark/>
-          </w:tcPr>
-          <w:p>
-            <w:pPr>
-              <w:tabs>
-                <w:tab w:val="left" w:pos="1650"/>
-              </w:tabs>
-              <w:rPr>
-                <w:sz w:val="24"/>
-                <w:szCs w:val="24"/>
-              </w:rPr>
-            </w:pPr>
-            <w:r>
-              <w:rPr>
-                <w:sz w:val="24"/>
-                <w:szCs w:val="24"/>
-              </w:rPr>
-              <w:t> </w:t>
-            </w:r>
           </w:p>
         </w:tc>
       </w:tr>
@@ -3291,25 +3071,236 @@
               </w:tabs>
             </w:pPr>
             <w:r>
-              <w:t>Fonctionnalité</w:t>
-            </w:r>
+              <w:t>Note I/E</w:t>
+            </w:r>
+          </w:p>
+        </w:tc>
+        <w:tc>
+          <w:tcPr>
+            <w:tcW w:w="730" w:type="dxa"/>
+            <w:noWrap/>
+            <w:hideMark/>
+          </w:tcPr>
+          <w:p>
+            <w:pPr>
+              <w:tabs>
+                <w:tab w:val="left" w:pos="1650"/>
+              </w:tabs>
+            </w:pPr>
+            <w:r>
+              <w:t> </w:t>
+            </w:r>
+          </w:p>
+        </w:tc>
+        <w:tc>
+          <w:tcPr>
+            <w:tcW w:w="709" w:type="dxa"/>
+          </w:tcPr>
+          <w:p>
+            <w:pPr>
+              <w:tabs>
+                <w:tab w:val="left" w:pos="1650"/>
+              </w:tabs>
+            </w:pPr>
+            <w:r>
+              <w:t> </w:t>
+            </w:r>
+          </w:p>
+        </w:tc>
+        <w:tc>
+          <w:tcPr>
+            <w:tcW w:w="567" w:type="dxa"/>
+          </w:tcPr>
+          <w:p>
+            <w:pPr>
+              <w:tabs>
+                <w:tab w:val="left" w:pos="1650"/>
+              </w:tabs>
+            </w:pPr>
+            <w:r>
+              <w:t> </w:t>
+            </w:r>
+          </w:p>
+        </w:tc>
+        <w:tc>
+          <w:tcPr>
+            <w:tcW w:w="709" w:type="dxa"/>
+          </w:tcPr>
+          <w:p>
+            <w:pPr>
+              <w:tabs>
+                <w:tab w:val="left" w:pos="1650"/>
+              </w:tabs>
+            </w:pPr>
+            <w:r>
+              <w:t> </w:t>
+            </w:r>
+          </w:p>
+        </w:tc>
+        <w:tc>
+          <w:tcPr>
+            <w:tcW w:w="710" w:type="dxa"/>
+          </w:tcPr>
+          <w:p>
+            <w:pPr>
+              <w:tabs>
+                <w:tab w:val="left" w:pos="1650"/>
+              </w:tabs>
+            </w:pPr>
+            <w:r>
+              <w:t> </w:t>
+            </w:r>
+          </w:p>
+        </w:tc>
+        <w:tc>
+          <w:tcPr>
+            <w:tcW w:w="850" w:type="dxa"/>
+          </w:tcPr>
+          <w:p>
+            <w:pPr>
+              <w:tabs>
+                <w:tab w:val="left" w:pos="1650"/>
+              </w:tabs>
+            </w:pPr>
+            <w:r>
+              <w:t> </w:t>
+            </w:r>
+          </w:p>
+        </w:tc>
+        <w:tc>
+          <w:tcPr>
+            <w:tcW w:w="850" w:type="dxa"/>
+          </w:tcPr>
+          <w:p>
+            <w:pPr>
+              <w:tabs>
+                <w:tab w:val="left" w:pos="1650"/>
+              </w:tabs>
+            </w:pPr>
+            <w:r>
+              <w:t> </w:t>
+            </w:r>
+          </w:p>
+        </w:tc>
+        <w:tc>
+          <w:tcPr>
+            <w:tcW w:w="709" w:type="dxa"/>
+          </w:tcPr>
+          <w:p>
+            <w:pPr>
+              <w:tabs>
+                <w:tab w:val="left" w:pos="1650"/>
+              </w:tabs>
+            </w:pPr>
+            <w:r>
+              <w:t> </w:t>
+            </w:r>
+          </w:p>
+        </w:tc>
+        <w:tc>
+          <w:tcPr>
+            <w:tcW w:w="701" w:type="dxa"/>
+          </w:tcPr>
+          <w:p>
+            <w:pPr>
+              <w:tabs>
+                <w:tab w:val="left" w:pos="1650"/>
+              </w:tabs>
+              <w:rPr>
+                <w:sz w:val="24"/>
+                <w:szCs w:val="24"/>
+              </w:rPr>
+            </w:pPr>
+            <w:r>
+              <w:rPr>
+                <w:sz w:val="24"/>
+                <w:szCs w:val="24"/>
+              </w:rPr>
+              <w:t> </w:t>
+            </w:r>
+          </w:p>
+        </w:tc>
+        <w:tc>
+          <w:tcPr>
+            <w:tcW w:w="575" w:type="dxa"/>
+            <w:noWrap/>
+            <w:hideMark/>
+          </w:tcPr>
+          <w:p>
+            <w:pPr>
+              <w:tabs>
+                <w:tab w:val="left" w:pos="1650"/>
+              </w:tabs>
+              <w:rPr>
+                <w:sz w:val="24"/>
+                <w:szCs w:val="24"/>
+              </w:rPr>
+            </w:pPr>
+            <w:r>
+              <w:rPr>
+                <w:sz w:val="24"/>
+                <w:szCs w:val="24"/>
+              </w:rPr>
+              <w:t> </w:t>
+            </w:r>
+          </w:p>
+        </w:tc>
+      </w:tr>
+      <w:tr>
+        <w:trPr>
+          <w:trHeight w:val="299"/>
+        </w:trPr>
+        <w:tc>
+          <w:tcPr>
+            <w:tcW w:w="1112" w:type="dxa"/>
+            <w:noWrap/>
+            <w:hideMark/>
+          </w:tcPr>
+          <w:p>
+            <w:pPr>
+              <w:tabs>
+                <w:tab w:val="left" w:pos="1650"/>
+              </w:tabs>
+            </w:pPr>
+          </w:p>
+        </w:tc>
+        <w:tc>
+          <w:tcPr>
+            <w:tcW w:w="3119" w:type="dxa"/>
+            <w:gridSpan w:val="2"/>
+            <w:noWrap/>
+            <w:hideMark/>
+          </w:tcPr>
+          <w:p>
+            <w:pPr>
+              <w:tabs>
+                <w:tab w:val="left" w:pos="1650"/>
+              </w:tabs>
+            </w:pPr>
+            <w:r>
+              <w:t>Efficacité</w:t>
+            </w:r>
+            <w:bookmarkStart w:id="0" w:name="_GoBack"/>
+            <w:bookmarkEnd w:id="0"/>
           </w:p>
         </w:tc>
         <w:tc>
           <w:tcPr>
             <w:tcW w:w="1439" w:type="dxa"/>
             <w:gridSpan w:val="2"/>
-            <w:noWrap/>
-            <w:hideMark/>
-          </w:tcPr>
-          <w:p>
-            <w:pPr>
-              <w:tabs>
-                <w:tab w:val="left" w:pos="1650"/>
-              </w:tabs>
-            </w:pPr>
-            <w:r>
-              <w:t> </w:t>
+            <w:shd w:val="clear" w:color="auto" w:fill="00B0F0"/>
+            <w:noWrap/>
+            <w:hideMark/>
+          </w:tcPr>
+          <w:p>
+            <w:pPr>
+              <w:tabs>
+                <w:tab w:val="left" w:pos="1650"/>
+              </w:tabs>
+              <w:jc w:val="center"/>
+            </w:pPr>
+            <w:r>
+              <w:t>50%</w:t>
             </w:r>
           </w:p>
         </w:tc>
@@ -3906,6 +3897,7 @@
   <w:style w:type="character" w:default="1" w:styleId="Policepardfaut">
     <w:name w:val="Default Paragraph Font"/>
     <w:uiPriority w:val="1"/>
+    <w:semiHidden/>
     <w:unhideWhenUsed/>
   </w:style>
   <w:style w:type="table" w:default="1" w:styleId="TableauNormal">
@@ -4163,6 +4155,7 @@
   <w:style w:type="character" w:default="1" w:styleId="Policepardfaut">
     <w:name w:val="Default Paragraph Font"/>
     <w:uiPriority w:val="1"/>
+    <w:semiHidden/>
     <w:unhideWhenUsed/>
   </w:style>
   <w:style w:type="table" w:default="1" w:styleId="TableauNormal">

</xml_diff>